<commit_message>
tf32_add matlab and verilog ver1 finished
</commit_message>
<xml_diff>
--- a/HW3/說明文件/DSP_in_VLSI_HW3.docx
+++ b/HW3/說明文件/DSP_in_VLSI_HW3.docx
@@ -162,13 +162,23 @@
         </w:rPr>
         <w:t>/</w:t>
       </w:r>
-      <w:r>
-        <w:rPr>
-          <w:rFonts w:ascii="Arial" w:hAnsi="Arial" w:cs="Arial"/>
-          <w:sz w:val="36"/>
-          <w:szCs w:val="36"/>
-        </w:rPr>
-        <w:t>9 , 2</w:t>
+      <w:proofErr w:type="gramStart"/>
+      <w:r>
+        <w:rPr>
+          <w:rFonts w:ascii="Arial" w:hAnsi="Arial" w:cs="Arial"/>
+          <w:sz w:val="36"/>
+          <w:szCs w:val="36"/>
+        </w:rPr>
+        <w:t>9 ,</w:t>
+      </w:r>
+      <w:proofErr w:type="gramEnd"/>
+      <w:r>
+        <w:rPr>
+          <w:rFonts w:ascii="Arial" w:hAnsi="Arial" w:cs="Arial"/>
+          <w:sz w:val="36"/>
+          <w:szCs w:val="36"/>
+        </w:rPr>
+        <w:t xml:space="preserve"> 2</w:t>
       </w:r>
       <w:r>
         <w:rPr>
@@ -242,13 +252,23 @@
         </w:rPr>
         <w:t>/</w:t>
       </w:r>
-      <w:r>
-        <w:rPr>
-          <w:rFonts w:ascii="Arial" w:hAnsi="Arial" w:cs="Arial"/>
-          <w:sz w:val="36"/>
-          <w:szCs w:val="36"/>
-        </w:rPr>
-        <w:t>9 , 2</w:t>
+      <w:proofErr w:type="gramStart"/>
+      <w:r>
+        <w:rPr>
+          <w:rFonts w:ascii="Arial" w:hAnsi="Arial" w:cs="Arial"/>
+          <w:sz w:val="36"/>
+          <w:szCs w:val="36"/>
+        </w:rPr>
+        <w:t>9 ,</w:t>
+      </w:r>
+      <w:proofErr w:type="gramEnd"/>
+      <w:r>
+        <w:rPr>
+          <w:rFonts w:ascii="Arial" w:hAnsi="Arial" w:cs="Arial"/>
+          <w:sz w:val="36"/>
+          <w:szCs w:val="36"/>
+        </w:rPr>
+        <w:t xml:space="preserve"> 2</w:t>
       </w:r>
       <w:r>
         <w:rPr>
@@ -1555,7 +1575,7 @@
     <w:p>
       <w:pPr>
         <w:rPr>
-          <w:rFonts w:ascii="Arial" w:eastAsia="標楷體" w:hAnsi="Arial" w:cs="Arial" w:hint="eastAsia"/>
+          <w:rFonts w:ascii="Arial" w:eastAsia="標楷體" w:hAnsi="Arial" w:cs="Arial"/>
           <w:sz w:val="36"/>
           <w:szCs w:val="36"/>
         </w:rPr>
@@ -1617,6 +1637,710 @@
         </w:rPr>
         <w:t>given in binary.)</w:t>
       </w:r>
+    </w:p>
+    <w:tbl>
+      <w:tblPr>
+        <w:tblStyle w:val="a9"/>
+        <w:tblW w:w="0" w:type="auto"/>
+        <w:tblLook w:val="04A0" w:firstRow="1" w:lastRow="0" w:firstColumn="1" w:lastColumn="0" w:noHBand="0" w:noVBand="1"/>
+      </w:tblPr>
+      <w:tblGrid>
+        <w:gridCol w:w="1782"/>
+        <w:gridCol w:w="2957"/>
+        <w:gridCol w:w="3178"/>
+        <w:gridCol w:w="2539"/>
+      </w:tblGrid>
+      <w:tr>
+        <w:tc>
+          <w:tcPr>
+            <w:tcW w:w="1782" w:type="dxa"/>
+          </w:tcPr>
+          <w:p>
+            <w:pPr>
+              <w:rPr>
+                <w:rFonts w:ascii="Arial" w:eastAsia="標楷體" w:hAnsi="Arial" w:cs="Arial"/>
+                <w:szCs w:val="24"/>
+              </w:rPr>
+            </w:pPr>
+            <w:r>
+              <w:rPr>
+                <w:rFonts w:ascii="Arial" w:eastAsia="標楷體" w:hAnsi="Arial" w:cs="Arial"/>
+                <w:szCs w:val="24"/>
+              </w:rPr>
+              <w:t>Operation</w:t>
+            </w:r>
+          </w:p>
+        </w:tc>
+        <w:tc>
+          <w:tcPr>
+            <w:tcW w:w="2957" w:type="dxa"/>
+          </w:tcPr>
+          <w:p>
+            <w:pPr>
+              <w:rPr>
+                <w:rFonts w:ascii="Arial" w:eastAsia="標楷體" w:hAnsi="Arial" w:cs="Arial"/>
+                <w:szCs w:val="24"/>
+              </w:rPr>
+            </w:pPr>
+            <w:r>
+              <w:rPr>
+                <w:rFonts w:ascii="Arial" w:eastAsia="標楷體" w:hAnsi="Arial" w:cs="Arial"/>
+                <w:szCs w:val="24"/>
+              </w:rPr>
+              <w:t>Operand 1</w:t>
+            </w:r>
+          </w:p>
+        </w:tc>
+        <w:tc>
+          <w:tcPr>
+            <w:tcW w:w="3178" w:type="dxa"/>
+          </w:tcPr>
+          <w:p>
+            <w:pPr>
+              <w:rPr>
+                <w:rFonts w:ascii="Arial" w:eastAsia="標楷體" w:hAnsi="Arial" w:cs="Arial"/>
+                <w:szCs w:val="24"/>
+              </w:rPr>
+            </w:pPr>
+            <w:r>
+              <w:rPr>
+                <w:rFonts w:ascii="Arial" w:eastAsia="標楷體" w:hAnsi="Arial" w:cs="Arial"/>
+                <w:szCs w:val="24"/>
+              </w:rPr>
+              <w:t>Operand 2</w:t>
+            </w:r>
+          </w:p>
+        </w:tc>
+        <w:tc>
+          <w:tcPr>
+            <w:tcW w:w="2539" w:type="dxa"/>
+          </w:tcPr>
+          <w:p>
+            <w:pPr>
+              <w:rPr>
+                <w:rFonts w:ascii="Arial" w:eastAsia="標楷體" w:hAnsi="Arial" w:cs="Arial" w:hint="eastAsia"/>
+                <w:szCs w:val="24"/>
+              </w:rPr>
+            </w:pPr>
+            <w:r>
+              <w:rPr>
+                <w:rFonts w:ascii="Arial" w:eastAsia="標楷體" w:hAnsi="Arial" w:cs="Arial"/>
+                <w:szCs w:val="24"/>
+              </w:rPr>
+              <w:t>Result</w:t>
+            </w:r>
+          </w:p>
+        </w:tc>
+      </w:tr>
+      <w:tr>
+        <w:tc>
+          <w:tcPr>
+            <w:tcW w:w="1782" w:type="dxa"/>
+          </w:tcPr>
+          <w:p>
+            <w:pPr>
+              <w:rPr>
+                <w:rFonts w:ascii="Arial" w:eastAsia="標楷體" w:hAnsi="Arial" w:cs="Arial"/>
+                <w:szCs w:val="24"/>
+              </w:rPr>
+            </w:pPr>
+            <w:r>
+              <w:rPr>
+                <w:rFonts w:ascii="Arial" w:eastAsia="標楷體" w:hAnsi="Arial" w:cs="Arial"/>
+                <w:szCs w:val="24"/>
+              </w:rPr>
+              <w:t>Addition</w:t>
+            </w:r>
+          </w:p>
+        </w:tc>
+        <w:tc>
+          <w:tcPr>
+            <w:tcW w:w="2957" w:type="dxa"/>
+          </w:tcPr>
+          <w:p>
+            <w:pPr>
+              <w:rPr>
+                <w:rFonts w:ascii="Arial" w:eastAsia="標楷體" w:hAnsi="Arial" w:cs="Arial"/>
+                <w:szCs w:val="24"/>
+              </w:rPr>
+            </w:pPr>
+            <w:r>
+              <w:rPr>
+                <w:rFonts w:ascii="Arial" w:eastAsia="標楷體" w:hAnsi="Arial" w:cs="Arial"/>
+                <w:szCs w:val="24"/>
+              </w:rPr>
+              <w:t>S: 1</w:t>
+            </w:r>
+          </w:p>
+          <w:p>
+            <w:pPr>
+              <w:jc w:val="both"/>
+              <w:rPr>
+                <w:rFonts w:ascii="Arial" w:eastAsia="標楷體" w:hAnsi="Arial" w:cs="Arial"/>
+                <w:szCs w:val="24"/>
+              </w:rPr>
+            </w:pPr>
+            <w:r>
+              <w:rPr>
+                <w:rFonts w:ascii="Arial" w:eastAsia="標楷體" w:hAnsi="Arial" w:cs="Arial"/>
+                <w:szCs w:val="24"/>
+              </w:rPr>
+              <w:t>E: 10000011</w:t>
+            </w:r>
+          </w:p>
+          <w:p>
+            <w:pPr>
+              <w:rPr>
+                <w:rFonts w:ascii="Arial" w:eastAsia="標楷體" w:hAnsi="Arial" w:cs="Arial"/>
+                <w:szCs w:val="24"/>
+              </w:rPr>
+            </w:pPr>
+            <w:r>
+              <w:rPr>
+                <w:rFonts w:ascii="Arial" w:eastAsia="標楷體" w:hAnsi="Arial" w:cs="Arial"/>
+                <w:szCs w:val="24"/>
+              </w:rPr>
+              <w:t>F: 0000000111</w:t>
+            </w:r>
+          </w:p>
+          <w:p>
+            <w:pPr>
+              <w:rPr>
+                <w:rFonts w:ascii="Arial" w:eastAsia="標楷體" w:hAnsi="Arial" w:cs="Arial" w:hint="eastAsia"/>
+                <w:szCs w:val="24"/>
+              </w:rPr>
+            </w:pPr>
+            <w:r>
+              <w:rPr>
+                <w:rFonts w:ascii="Arial" w:eastAsia="標楷體" w:hAnsi="Arial" w:cs="Arial"/>
+                <w:szCs w:val="24"/>
+              </w:rPr>
+              <w:t>Decimal: -</w:t>
+            </w:r>
+            <w:r>
+              <w:rPr>
+                <w:szCs w:val="24"/>
+              </w:rPr>
+              <w:t xml:space="preserve"> </w:t>
+            </w:r>
+            <w:r>
+              <w:rPr>
+                <w:rFonts w:ascii="Arial" w:eastAsia="標楷體" w:hAnsi="Arial" w:cs="Arial"/>
+                <w:szCs w:val="24"/>
+              </w:rPr>
+              <w:t>16.109375</w:t>
+            </w:r>
+          </w:p>
+        </w:tc>
+        <w:tc>
+          <w:tcPr>
+            <w:tcW w:w="3178" w:type="dxa"/>
+          </w:tcPr>
+          <w:p>
+            <w:pPr>
+              <w:rPr>
+                <w:rFonts w:ascii="Arial" w:eastAsia="標楷體" w:hAnsi="Arial" w:cs="Arial"/>
+                <w:szCs w:val="24"/>
+              </w:rPr>
+            </w:pPr>
+            <w:r>
+              <w:rPr>
+                <w:rFonts w:ascii="Arial" w:eastAsia="標楷體" w:hAnsi="Arial" w:cs="Arial"/>
+                <w:szCs w:val="24"/>
+              </w:rPr>
+              <w:t>S: 0</w:t>
+            </w:r>
+          </w:p>
+          <w:p>
+            <w:pPr>
+              <w:rPr>
+                <w:rFonts w:ascii="Arial" w:eastAsia="標楷體" w:hAnsi="Arial" w:cs="Arial"/>
+                <w:szCs w:val="24"/>
+              </w:rPr>
+            </w:pPr>
+            <w:r>
+              <w:rPr>
+                <w:rFonts w:ascii="Arial" w:eastAsia="標楷體" w:hAnsi="Arial" w:cs="Arial"/>
+                <w:szCs w:val="24"/>
+              </w:rPr>
+              <w:t>E: 10000011</w:t>
+            </w:r>
+          </w:p>
+          <w:p>
+            <w:pPr>
+              <w:rPr>
+                <w:rFonts w:ascii="Arial" w:eastAsia="標楷體" w:hAnsi="Arial" w:cs="Arial"/>
+                <w:szCs w:val="24"/>
+              </w:rPr>
+            </w:pPr>
+            <w:r>
+              <w:rPr>
+                <w:rFonts w:ascii="Arial" w:eastAsia="標楷體" w:hAnsi="Arial" w:cs="Arial"/>
+                <w:szCs w:val="24"/>
+              </w:rPr>
+              <w:t>F:0000000101</w:t>
+            </w:r>
+          </w:p>
+          <w:p>
+            <w:pPr>
+              <w:rPr>
+                <w:rFonts w:ascii="Arial" w:eastAsia="標楷體" w:hAnsi="Arial" w:cs="Arial" w:hint="eastAsia"/>
+                <w:szCs w:val="24"/>
+              </w:rPr>
+            </w:pPr>
+            <w:r>
+              <w:rPr>
+                <w:rFonts w:ascii="Arial" w:eastAsia="標楷體" w:hAnsi="Arial" w:cs="Arial"/>
+                <w:szCs w:val="24"/>
+              </w:rPr>
+              <w:t>Decimal: 16.078125</w:t>
+            </w:r>
+          </w:p>
+        </w:tc>
+        <w:tc>
+          <w:tcPr>
+            <w:tcW w:w="2539" w:type="dxa"/>
+          </w:tcPr>
+          <w:p>
+            <w:pPr>
+              <w:rPr>
+                <w:rFonts w:ascii="Arial" w:eastAsia="標楷體" w:hAnsi="Arial" w:cs="Arial"/>
+                <w:szCs w:val="24"/>
+              </w:rPr>
+            </w:pPr>
+            <w:r>
+              <w:rPr>
+                <w:rFonts w:ascii="Arial" w:eastAsia="標楷體" w:hAnsi="Arial" w:cs="Arial"/>
+                <w:szCs w:val="24"/>
+              </w:rPr>
+              <w:t>S: 0</w:t>
+            </w:r>
+          </w:p>
+          <w:p>
+            <w:pPr>
+              <w:rPr>
+                <w:rFonts w:ascii="Arial" w:eastAsia="標楷體" w:hAnsi="Arial" w:cs="Arial"/>
+                <w:szCs w:val="24"/>
+              </w:rPr>
+            </w:pPr>
+            <w:r>
+              <w:rPr>
+                <w:rFonts w:ascii="Arial" w:eastAsia="標楷體" w:hAnsi="Arial" w:cs="Arial"/>
+                <w:szCs w:val="24"/>
+              </w:rPr>
+              <w:t>E: 01111010</w:t>
+            </w:r>
+          </w:p>
+          <w:p>
+            <w:pPr>
+              <w:rPr>
+                <w:rFonts w:ascii="Arial" w:eastAsia="標楷體" w:hAnsi="Arial" w:cs="Arial"/>
+                <w:szCs w:val="24"/>
+              </w:rPr>
+            </w:pPr>
+            <w:r>
+              <w:rPr>
+                <w:rFonts w:ascii="Arial" w:eastAsia="標楷體" w:hAnsi="Arial" w:cs="Arial"/>
+                <w:szCs w:val="24"/>
+              </w:rPr>
+              <w:t>F:0000000</w:t>
+            </w:r>
+            <w:r>
+              <w:rPr>
+                <w:rFonts w:ascii="Arial" w:eastAsia="標楷體" w:hAnsi="Arial" w:cs="Arial"/>
+                <w:szCs w:val="24"/>
+              </w:rPr>
+              <w:t>0</w:t>
+            </w:r>
+            <w:r>
+              <w:rPr>
+                <w:rFonts w:ascii="Arial" w:eastAsia="標楷體" w:hAnsi="Arial" w:cs="Arial"/>
+                <w:szCs w:val="24"/>
+              </w:rPr>
+              <w:t>0</w:t>
+            </w:r>
+            <w:r>
+              <w:rPr>
+                <w:rFonts w:ascii="Arial" w:eastAsia="標楷體" w:hAnsi="Arial" w:cs="Arial"/>
+                <w:szCs w:val="24"/>
+              </w:rPr>
+              <w:t>0</w:t>
+            </w:r>
+          </w:p>
+          <w:p>
+            <w:pPr>
+              <w:rPr>
+                <w:rFonts w:ascii="Arial" w:eastAsia="標楷體" w:hAnsi="Arial" w:cs="Arial"/>
+                <w:szCs w:val="24"/>
+              </w:rPr>
+            </w:pPr>
+            <w:r>
+              <w:rPr>
+                <w:rFonts w:ascii="Arial" w:eastAsia="標楷體" w:hAnsi="Arial" w:cs="Arial"/>
+                <w:szCs w:val="24"/>
+              </w:rPr>
+              <w:t xml:space="preserve">Decimal: </w:t>
+            </w:r>
+            <w:r>
+              <w:rPr>
+                <w:rFonts w:ascii="Arial" w:eastAsia="標楷體" w:hAnsi="Arial" w:cs="Arial"/>
+                <w:szCs w:val="24"/>
+              </w:rPr>
+              <w:t>-0.03125</w:t>
+            </w:r>
+          </w:p>
+        </w:tc>
+      </w:tr>
+      <w:tr>
+        <w:tc>
+          <w:tcPr>
+            <w:tcW w:w="1782" w:type="dxa"/>
+          </w:tcPr>
+          <w:p>
+            <w:pPr>
+              <w:rPr>
+                <w:rFonts w:ascii="Arial" w:eastAsia="標楷體" w:hAnsi="Arial" w:cs="Arial"/>
+                <w:szCs w:val="24"/>
+              </w:rPr>
+            </w:pPr>
+            <w:r>
+              <w:rPr>
+                <w:rFonts w:ascii="Arial" w:eastAsia="標楷體" w:hAnsi="Arial" w:cs="Arial"/>
+                <w:szCs w:val="24"/>
+              </w:rPr>
+              <w:t>Addition</w:t>
+            </w:r>
+          </w:p>
+        </w:tc>
+        <w:tc>
+          <w:tcPr>
+            <w:tcW w:w="2957" w:type="dxa"/>
+          </w:tcPr>
+          <w:p>
+            <w:pPr>
+              <w:rPr>
+                <w:rFonts w:ascii="Arial" w:eastAsia="標楷體" w:hAnsi="Arial" w:cs="Arial"/>
+                <w:szCs w:val="24"/>
+              </w:rPr>
+            </w:pPr>
+            <w:r>
+              <w:rPr>
+                <w:rFonts w:ascii="Arial" w:eastAsia="標楷體" w:hAnsi="Arial" w:cs="Arial"/>
+                <w:szCs w:val="24"/>
+              </w:rPr>
+              <w:t>S: 1</w:t>
+            </w:r>
+          </w:p>
+          <w:p>
+            <w:pPr>
+              <w:rPr>
+                <w:rFonts w:ascii="Arial" w:eastAsia="標楷體" w:hAnsi="Arial" w:cs="Arial"/>
+                <w:szCs w:val="24"/>
+              </w:rPr>
+            </w:pPr>
+            <w:r>
+              <w:rPr>
+                <w:rFonts w:ascii="Arial" w:eastAsia="標楷體" w:hAnsi="Arial" w:cs="Arial"/>
+                <w:szCs w:val="24"/>
+              </w:rPr>
+              <w:t>E: 10000011</w:t>
+            </w:r>
+          </w:p>
+          <w:p>
+            <w:pPr>
+              <w:rPr>
+                <w:rFonts w:ascii="Arial" w:eastAsia="標楷體" w:hAnsi="Arial" w:cs="Arial"/>
+                <w:szCs w:val="24"/>
+              </w:rPr>
+            </w:pPr>
+            <w:r>
+              <w:rPr>
+                <w:rFonts w:ascii="Arial" w:eastAsia="標楷體" w:hAnsi="Arial" w:cs="Arial"/>
+                <w:szCs w:val="24"/>
+              </w:rPr>
+              <w:t>F: 0000000111</w:t>
+            </w:r>
+          </w:p>
+          <w:p>
+            <w:pPr>
+              <w:rPr>
+                <w:rFonts w:ascii="Arial" w:eastAsia="標楷體" w:hAnsi="Arial" w:cs="Arial"/>
+                <w:szCs w:val="24"/>
+              </w:rPr>
+            </w:pPr>
+            <w:r>
+              <w:rPr>
+                <w:rFonts w:ascii="Arial" w:eastAsia="標楷體" w:hAnsi="Arial" w:cs="Arial"/>
+                <w:szCs w:val="24"/>
+              </w:rPr>
+              <w:t>Decimal: -16.109375</w:t>
+            </w:r>
+          </w:p>
+        </w:tc>
+        <w:tc>
+          <w:tcPr>
+            <w:tcW w:w="3178" w:type="dxa"/>
+          </w:tcPr>
+          <w:p>
+            <w:pPr>
+              <w:rPr>
+                <w:rFonts w:ascii="Arial" w:eastAsia="標楷體" w:hAnsi="Arial" w:cs="Arial"/>
+                <w:szCs w:val="24"/>
+              </w:rPr>
+            </w:pPr>
+            <w:r>
+              <w:rPr>
+                <w:rFonts w:ascii="Arial" w:eastAsia="標楷體" w:hAnsi="Arial" w:cs="Arial"/>
+                <w:szCs w:val="24"/>
+              </w:rPr>
+              <w:t>S: 1</w:t>
+            </w:r>
+          </w:p>
+          <w:p>
+            <w:pPr>
+              <w:rPr>
+                <w:rFonts w:ascii="Arial" w:eastAsia="標楷體" w:hAnsi="Arial" w:cs="Arial"/>
+                <w:szCs w:val="24"/>
+              </w:rPr>
+            </w:pPr>
+            <w:r>
+              <w:rPr>
+                <w:rFonts w:ascii="Arial" w:eastAsia="標楷體" w:hAnsi="Arial" w:cs="Arial"/>
+                <w:szCs w:val="24"/>
+              </w:rPr>
+              <w:t>E: 10010011</w:t>
+            </w:r>
+          </w:p>
+          <w:p>
+            <w:pPr>
+              <w:rPr>
+                <w:rFonts w:ascii="Arial" w:eastAsia="標楷體" w:hAnsi="Arial" w:cs="Arial"/>
+                <w:szCs w:val="24"/>
+              </w:rPr>
+            </w:pPr>
+            <w:r>
+              <w:rPr>
+                <w:rFonts w:ascii="Arial" w:eastAsia="標楷體" w:hAnsi="Arial" w:cs="Arial"/>
+                <w:szCs w:val="24"/>
+              </w:rPr>
+              <w:t>F: 0000000101</w:t>
+            </w:r>
+          </w:p>
+          <w:p>
+            <w:pPr>
+              <w:rPr>
+                <w:rFonts w:ascii="Arial" w:eastAsia="標楷體" w:hAnsi="Arial" w:cs="Arial"/>
+                <w:szCs w:val="24"/>
+              </w:rPr>
+            </w:pPr>
+            <w:r>
+              <w:rPr>
+                <w:rFonts w:ascii="Arial" w:eastAsia="標楷體" w:hAnsi="Arial" w:cs="Arial"/>
+                <w:szCs w:val="24"/>
+              </w:rPr>
+              <w:t>Decimal: -1053696.0</w:t>
+            </w:r>
+          </w:p>
+        </w:tc>
+        <w:tc>
+          <w:tcPr>
+            <w:tcW w:w="2539" w:type="dxa"/>
+          </w:tcPr>
+          <w:p>
+            <w:pPr>
+              <w:rPr>
+                <w:rFonts w:ascii="Arial" w:eastAsia="標楷體" w:hAnsi="Arial" w:cs="Arial"/>
+                <w:szCs w:val="24"/>
+              </w:rPr>
+            </w:pPr>
+            <w:r>
+              <w:rPr>
+                <w:rFonts w:ascii="Arial" w:eastAsia="標楷體" w:hAnsi="Arial" w:cs="Arial"/>
+                <w:szCs w:val="24"/>
+              </w:rPr>
+              <w:t xml:space="preserve">S: </w:t>
+            </w:r>
+            <w:r>
+              <w:rPr>
+                <w:rFonts w:ascii="Arial" w:eastAsia="標楷體" w:hAnsi="Arial" w:cs="Arial" w:hint="eastAsia"/>
+                <w:szCs w:val="24"/>
+              </w:rPr>
+              <w:t>1</w:t>
+            </w:r>
+          </w:p>
+          <w:p>
+            <w:pPr>
+              <w:rPr>
+                <w:rFonts w:ascii="Arial" w:eastAsia="標楷體" w:hAnsi="Arial" w:cs="Arial"/>
+                <w:szCs w:val="24"/>
+              </w:rPr>
+            </w:pPr>
+            <w:r>
+              <w:rPr>
+                <w:rFonts w:ascii="Arial" w:eastAsia="標楷體" w:hAnsi="Arial" w:cs="Arial"/>
+                <w:szCs w:val="24"/>
+              </w:rPr>
+              <w:t>E: 10010011</w:t>
+            </w:r>
+          </w:p>
+          <w:p>
+            <w:pPr>
+              <w:rPr>
+                <w:rFonts w:ascii="Arial" w:eastAsia="標楷體" w:hAnsi="Arial" w:cs="Arial"/>
+                <w:szCs w:val="24"/>
+              </w:rPr>
+            </w:pPr>
+            <w:r>
+              <w:rPr>
+                <w:rFonts w:ascii="Arial" w:eastAsia="標楷體" w:hAnsi="Arial" w:cs="Arial"/>
+                <w:szCs w:val="24"/>
+              </w:rPr>
+              <w:t>F:0000000101</w:t>
+            </w:r>
+          </w:p>
+          <w:p>
+            <w:pPr>
+              <w:rPr>
+                <w:rFonts w:ascii="Arial" w:eastAsia="標楷體" w:hAnsi="Arial" w:cs="Arial"/>
+                <w:szCs w:val="24"/>
+              </w:rPr>
+            </w:pPr>
+            <w:r>
+              <w:rPr>
+                <w:rFonts w:ascii="Arial" w:eastAsia="標楷體" w:hAnsi="Arial" w:cs="Arial"/>
+                <w:szCs w:val="24"/>
+              </w:rPr>
+              <w:t>Decimal: -1053696.0</w:t>
+            </w:r>
+          </w:p>
+        </w:tc>
+      </w:tr>
+      <w:tr>
+        <w:tc>
+          <w:tcPr>
+            <w:tcW w:w="1782" w:type="dxa"/>
+          </w:tcPr>
+          <w:p>
+            <w:pPr>
+              <w:rPr>
+                <w:rFonts w:ascii="Arial" w:eastAsia="標楷體" w:hAnsi="Arial" w:cs="Arial"/>
+                <w:szCs w:val="24"/>
+              </w:rPr>
+            </w:pPr>
+          </w:p>
+        </w:tc>
+        <w:tc>
+          <w:tcPr>
+            <w:tcW w:w="2957" w:type="dxa"/>
+          </w:tcPr>
+          <w:p>
+            <w:pPr>
+              <w:rPr>
+                <w:rFonts w:ascii="Arial" w:eastAsia="標楷體" w:hAnsi="Arial" w:cs="Arial"/>
+                <w:szCs w:val="24"/>
+              </w:rPr>
+            </w:pPr>
+          </w:p>
+        </w:tc>
+        <w:tc>
+          <w:tcPr>
+            <w:tcW w:w="3178" w:type="dxa"/>
+          </w:tcPr>
+          <w:p>
+            <w:pPr>
+              <w:rPr>
+                <w:rFonts w:ascii="Arial" w:eastAsia="標楷體" w:hAnsi="Arial" w:cs="Arial"/>
+                <w:szCs w:val="24"/>
+              </w:rPr>
+            </w:pPr>
+          </w:p>
+        </w:tc>
+        <w:tc>
+          <w:tcPr>
+            <w:tcW w:w="2539" w:type="dxa"/>
+          </w:tcPr>
+          <w:p>
+            <w:pPr>
+              <w:rPr>
+                <w:rFonts w:ascii="Arial" w:eastAsia="標楷體" w:hAnsi="Arial" w:cs="Arial"/>
+                <w:szCs w:val="24"/>
+              </w:rPr>
+            </w:pPr>
+          </w:p>
+        </w:tc>
+      </w:tr>
+      <w:tr>
+        <w:tc>
+          <w:tcPr>
+            <w:tcW w:w="1782" w:type="dxa"/>
+          </w:tcPr>
+          <w:p>
+            <w:pPr>
+              <w:rPr>
+                <w:rFonts w:ascii="Arial" w:eastAsia="標楷體" w:hAnsi="Arial" w:cs="Arial"/>
+                <w:szCs w:val="24"/>
+              </w:rPr>
+            </w:pPr>
+          </w:p>
+        </w:tc>
+        <w:tc>
+          <w:tcPr>
+            <w:tcW w:w="2957" w:type="dxa"/>
+          </w:tcPr>
+          <w:p>
+            <w:pPr>
+              <w:rPr>
+                <w:rFonts w:ascii="Arial" w:eastAsia="標楷體" w:hAnsi="Arial" w:cs="Arial"/>
+                <w:szCs w:val="24"/>
+              </w:rPr>
+            </w:pPr>
+          </w:p>
+        </w:tc>
+        <w:tc>
+          <w:tcPr>
+            <w:tcW w:w="3178" w:type="dxa"/>
+          </w:tcPr>
+          <w:p>
+            <w:pPr>
+              <w:rPr>
+                <w:rFonts w:ascii="Arial" w:eastAsia="標楷體" w:hAnsi="Arial" w:cs="Arial"/>
+                <w:szCs w:val="24"/>
+              </w:rPr>
+            </w:pPr>
+          </w:p>
+        </w:tc>
+        <w:tc>
+          <w:tcPr>
+            <w:tcW w:w="2539" w:type="dxa"/>
+          </w:tcPr>
+          <w:p>
+            <w:pPr>
+              <w:rPr>
+                <w:rFonts w:ascii="Arial" w:eastAsia="標楷體" w:hAnsi="Arial" w:cs="Arial"/>
+                <w:szCs w:val="24"/>
+              </w:rPr>
+            </w:pPr>
+          </w:p>
+        </w:tc>
+      </w:tr>
+    </w:tbl>
+    <w:p>
+      <w:pPr>
+        <w:rPr>
+          <w:rFonts w:ascii="Arial" w:eastAsia="標楷體" w:hAnsi="Arial" w:cs="Arial"/>
+          <w:sz w:val="36"/>
+          <w:szCs w:val="36"/>
+        </w:rPr>
+      </w:pPr>
+    </w:p>
+    <w:p>
+      <w:pPr>
+        <w:rPr>
+          <w:rFonts w:ascii="Arial" w:eastAsia="標楷體" w:hAnsi="Arial" w:cs="Arial" w:hint="eastAsia"/>
+          <w:sz w:val="36"/>
+          <w:szCs w:val="36"/>
+        </w:rPr>
+      </w:pPr>
     </w:p>
     <w:sectPr>
       <w:pgSz w:w="11906" w:h="16838"/>

</xml_diff>

<commit_message>
tf32_mul verilog ver1 finished
</commit_message>
<xml_diff>
--- a/HW3/說明文件/DSP_in_VLSI_HW3.docx
+++ b/HW3/說明文件/DSP_in_VLSI_HW3.docx
@@ -1638,6 +1638,15 @@
         <w:t>given in binary.)</w:t>
       </w:r>
     </w:p>
+    <w:p>
+      <w:pPr>
+        <w:rPr>
+          <w:rFonts w:ascii="Arial" w:eastAsia="標楷體" w:hAnsi="Arial" w:cs="Arial"/>
+          <w:sz w:val="36"/>
+          <w:szCs w:val="36"/>
+        </w:rPr>
+      </w:pPr>
+    </w:p>
     <w:tbl>
       <w:tblPr>
         <w:tblStyle w:val="a9"/>
@@ -1645,15 +1654,15 @@
         <w:tblLook w:val="04A0" w:firstRow="1" w:lastRow="0" w:firstColumn="1" w:lastColumn="0" w:noHBand="0" w:noVBand="1"/>
       </w:tblPr>
       <w:tblGrid>
-        <w:gridCol w:w="1782"/>
-        <w:gridCol w:w="2957"/>
-        <w:gridCol w:w="3178"/>
-        <w:gridCol w:w="2539"/>
+        <w:gridCol w:w="1605"/>
+        <w:gridCol w:w="2859"/>
+        <w:gridCol w:w="2879"/>
+        <w:gridCol w:w="3113"/>
       </w:tblGrid>
       <w:tr>
         <w:tc>
           <w:tcPr>
-            <w:tcW w:w="1782" w:type="dxa"/>
+            <w:tcW w:w="1271" w:type="dxa"/>
           </w:tcPr>
           <w:p>
             <w:pPr>
@@ -1673,7 +1682,7 @@
         </w:tc>
         <w:tc>
           <w:tcPr>
-            <w:tcW w:w="2957" w:type="dxa"/>
+            <w:tcW w:w="2977" w:type="dxa"/>
           </w:tcPr>
           <w:p>
             <w:pPr>
@@ -1693,7 +1702,7 @@
         </w:tc>
         <w:tc>
           <w:tcPr>
-            <w:tcW w:w="3178" w:type="dxa"/>
+            <w:tcW w:w="2977" w:type="dxa"/>
           </w:tcPr>
           <w:p>
             <w:pPr>
@@ -1713,7 +1722,7 @@
         </w:tc>
         <w:tc>
           <w:tcPr>
-            <w:tcW w:w="2539" w:type="dxa"/>
+            <w:tcW w:w="3231" w:type="dxa"/>
           </w:tcPr>
           <w:p>
             <w:pPr>
@@ -1735,7 +1744,7 @@
       <w:tr>
         <w:tc>
           <w:tcPr>
-            <w:tcW w:w="1782" w:type="dxa"/>
+            <w:tcW w:w="1271" w:type="dxa"/>
           </w:tcPr>
           <w:p>
             <w:pPr>
@@ -1755,7 +1764,7 @@
         </w:tc>
         <w:tc>
           <w:tcPr>
-            <w:tcW w:w="2957" w:type="dxa"/>
+            <w:tcW w:w="2977" w:type="dxa"/>
           </w:tcPr>
           <w:p>
             <w:pPr>
@@ -1834,7 +1843,7 @@
         </w:tc>
         <w:tc>
           <w:tcPr>
-            <w:tcW w:w="3178" w:type="dxa"/>
+            <w:tcW w:w="2977" w:type="dxa"/>
           </w:tcPr>
           <w:p>
             <w:pPr>
@@ -1899,7 +1908,7 @@
         </w:tc>
         <w:tc>
           <w:tcPr>
-            <w:tcW w:w="2539" w:type="dxa"/>
+            <w:tcW w:w="3231" w:type="dxa"/>
           </w:tcPr>
           <w:p>
             <w:pPr>
@@ -1994,7 +2003,7 @@
       <w:tr>
         <w:tc>
           <w:tcPr>
-            <w:tcW w:w="1782" w:type="dxa"/>
+            <w:tcW w:w="1271" w:type="dxa"/>
           </w:tcPr>
           <w:p>
             <w:pPr>
@@ -2014,7 +2023,7 @@
         </w:tc>
         <w:tc>
           <w:tcPr>
-            <w:tcW w:w="2957" w:type="dxa"/>
+            <w:tcW w:w="2977" w:type="dxa"/>
           </w:tcPr>
           <w:p>
             <w:pPr>
@@ -2079,7 +2088,7 @@
         </w:tc>
         <w:tc>
           <w:tcPr>
-            <w:tcW w:w="3178" w:type="dxa"/>
+            <w:tcW w:w="2977" w:type="dxa"/>
           </w:tcPr>
           <w:p>
             <w:pPr>
@@ -2144,7 +2153,7 @@
         </w:tc>
         <w:tc>
           <w:tcPr>
-            <w:tcW w:w="2539" w:type="dxa"/>
+            <w:tcW w:w="3231" w:type="dxa"/>
           </w:tcPr>
           <w:p>
             <w:pPr>
@@ -2195,7 +2204,21 @@
                 <w:rFonts w:ascii="Arial" w:eastAsia="標楷體" w:hAnsi="Arial" w:cs="Arial"/>
                 <w:szCs w:val="24"/>
               </w:rPr>
-              <w:t>F:0000000101</w:t>
+              <w:t>F:</w:t>
+            </w:r>
+            <w:r>
+              <w:rPr>
+                <w:rFonts w:ascii="Arial" w:eastAsia="標楷體" w:hAnsi="Arial" w:cs="Arial"/>
+                <w:szCs w:val="24"/>
+              </w:rPr>
+              <w:t xml:space="preserve"> </w:t>
+            </w:r>
+            <w:r>
+              <w:rPr>
+                <w:rFonts w:ascii="Arial" w:eastAsia="標楷體" w:hAnsi="Arial" w:cs="Arial"/>
+                <w:szCs w:val="24"/>
+              </w:rPr>
+              <w:t>0000000101</w:t>
             </w:r>
           </w:p>
           <w:p>
@@ -2218,7 +2241,7 @@
       <w:tr>
         <w:tc>
           <w:tcPr>
-            <w:tcW w:w="1782" w:type="dxa"/>
+            <w:tcW w:w="1271" w:type="dxa"/>
           </w:tcPr>
           <w:p>
             <w:pPr>
@@ -2227,11 +2250,18 @@
                 <w:szCs w:val="24"/>
               </w:rPr>
             </w:pPr>
+            <w:r>
+              <w:rPr>
+                <w:rFonts w:ascii="Arial" w:eastAsia="標楷體" w:hAnsi="Arial" w:cs="Arial"/>
+                <w:szCs w:val="24"/>
+              </w:rPr>
+              <w:t>Multiplication</w:t>
+            </w:r>
           </w:p>
         </w:tc>
         <w:tc>
           <w:tcPr>
-            <w:tcW w:w="2957" w:type="dxa"/>
+            <w:tcW w:w="2977" w:type="dxa"/>
           </w:tcPr>
           <w:p>
             <w:pPr>
@@ -2240,11 +2270,84 @@
                 <w:szCs w:val="24"/>
               </w:rPr>
             </w:pPr>
+            <w:r>
+              <w:rPr>
+                <w:rFonts w:ascii="Arial" w:eastAsia="標楷體" w:hAnsi="Arial" w:cs="Arial"/>
+                <w:szCs w:val="24"/>
+              </w:rPr>
+              <w:t>S: 1</w:t>
+            </w:r>
+          </w:p>
+          <w:p>
+            <w:pPr>
+              <w:rPr>
+                <w:rFonts w:ascii="Arial" w:eastAsia="標楷體" w:hAnsi="Arial" w:cs="Arial"/>
+                <w:szCs w:val="24"/>
+              </w:rPr>
+            </w:pPr>
+            <w:r>
+              <w:rPr>
+                <w:rFonts w:ascii="Arial" w:eastAsia="標楷體" w:hAnsi="Arial" w:cs="Arial"/>
+                <w:szCs w:val="24"/>
+              </w:rPr>
+              <w:t xml:space="preserve">E: </w:t>
+            </w:r>
+            <w:r>
+              <w:rPr>
+                <w:rFonts w:ascii="Arial" w:eastAsia="標楷體" w:hAnsi="Arial" w:cs="Arial"/>
+                <w:szCs w:val="24"/>
+              </w:rPr>
+              <w:t>00100011</w:t>
+            </w:r>
+          </w:p>
+          <w:p>
+            <w:pPr>
+              <w:rPr>
+                <w:rFonts w:ascii="Arial" w:eastAsia="標楷體" w:hAnsi="Arial" w:cs="Arial"/>
+                <w:szCs w:val="24"/>
+              </w:rPr>
+            </w:pPr>
+            <w:r>
+              <w:rPr>
+                <w:rFonts w:ascii="Arial" w:eastAsia="標楷體" w:hAnsi="Arial" w:cs="Arial"/>
+                <w:szCs w:val="24"/>
+              </w:rPr>
+              <w:t xml:space="preserve">F: </w:t>
+            </w:r>
+            <w:r>
+              <w:rPr>
+                <w:rFonts w:ascii="Arial" w:eastAsia="標楷體" w:hAnsi="Arial" w:cs="Arial"/>
+                <w:szCs w:val="24"/>
+              </w:rPr>
+              <w:t>1100000111</w:t>
+            </w:r>
+          </w:p>
+          <w:p>
+            <w:pPr>
+              <w:rPr>
+                <w:rFonts w:ascii="Arial" w:eastAsia="標楷體" w:hAnsi="Arial" w:cs="Arial"/>
+                <w:szCs w:val="24"/>
+              </w:rPr>
+            </w:pPr>
+            <w:r>
+              <w:rPr>
+                <w:rFonts w:ascii="Arial" w:eastAsia="標楷體" w:hAnsi="Arial" w:cs="Arial"/>
+                <w:szCs w:val="24"/>
+              </w:rPr>
+              <w:t xml:space="preserve">Decimal: </w:t>
+            </w:r>
+            <w:r>
+              <w:rPr>
+                <w:rFonts w:ascii="Arial" w:eastAsia="標楷體" w:hAnsi="Arial" w:cs="Arial"/>
+                <w:szCs w:val="24"/>
+              </w:rPr>
+              <w:t>-3.547902E-28</w:t>
+            </w:r>
           </w:p>
         </w:tc>
         <w:tc>
           <w:tcPr>
-            <w:tcW w:w="3178" w:type="dxa"/>
+            <w:tcW w:w="2977" w:type="dxa"/>
           </w:tcPr>
           <w:p>
             <w:pPr>
@@ -2253,11 +2356,70 @@
                 <w:szCs w:val="24"/>
               </w:rPr>
             </w:pPr>
+            <w:r>
+              <w:rPr>
+                <w:rFonts w:ascii="Arial" w:eastAsia="標楷體" w:hAnsi="Arial" w:cs="Arial"/>
+                <w:szCs w:val="24"/>
+              </w:rPr>
+              <w:t>S: 0</w:t>
+            </w:r>
+          </w:p>
+          <w:p>
+            <w:pPr>
+              <w:rPr>
+                <w:rFonts w:ascii="Arial" w:eastAsia="標楷體" w:hAnsi="Arial" w:cs="Arial"/>
+                <w:szCs w:val="24"/>
+              </w:rPr>
+            </w:pPr>
+            <w:r>
+              <w:rPr>
+                <w:rFonts w:ascii="Arial" w:eastAsia="標楷體" w:hAnsi="Arial" w:cs="Arial"/>
+                <w:szCs w:val="24"/>
+              </w:rPr>
+              <w:t>E: 10000011</w:t>
+            </w:r>
+          </w:p>
+          <w:p>
+            <w:pPr>
+              <w:rPr>
+                <w:rFonts w:ascii="Arial" w:eastAsia="標楷體" w:hAnsi="Arial" w:cs="Arial"/>
+                <w:szCs w:val="24"/>
+              </w:rPr>
+            </w:pPr>
+            <w:r>
+              <w:rPr>
+                <w:rFonts w:ascii="Arial" w:eastAsia="標楷體" w:hAnsi="Arial" w:cs="Arial"/>
+                <w:szCs w:val="24"/>
+              </w:rPr>
+              <w:t>F: 1111000101</w:t>
+            </w:r>
+          </w:p>
+          <w:p>
+            <w:pPr>
+              <w:rPr>
+                <w:rFonts w:ascii="Arial" w:eastAsia="標楷體" w:hAnsi="Arial" w:cs="Arial"/>
+                <w:szCs w:val="24"/>
+              </w:rPr>
+            </w:pPr>
+            <w:r>
+              <w:rPr>
+                <w:rFonts w:ascii="Arial" w:eastAsia="標楷體" w:hAnsi="Arial" w:cs="Arial"/>
+                <w:szCs w:val="24"/>
+              </w:rPr>
+              <w:t xml:space="preserve">Decimal: </w:t>
+            </w:r>
+            <w:r>
+              <w:rPr>
+                <w:rFonts w:ascii="Arial" w:eastAsia="標楷體" w:hAnsi="Arial" w:cs="Arial"/>
+                <w:szCs w:val="24"/>
+              </w:rPr>
+              <w:t>31.078125</w:t>
+            </w:r>
           </w:p>
         </w:tc>
         <w:tc>
           <w:tcPr>
-            <w:tcW w:w="2539" w:type="dxa"/>
+            <w:tcW w:w="3231" w:type="dxa"/>
           </w:tcPr>
           <w:p>
             <w:pPr>
@@ -2266,13 +2428,96 @@
                 <w:szCs w:val="24"/>
               </w:rPr>
             </w:pPr>
+            <w:r>
+              <w:rPr>
+                <w:rFonts w:ascii="Arial" w:eastAsia="標楷體" w:hAnsi="Arial" w:cs="Arial"/>
+                <w:szCs w:val="24"/>
+              </w:rPr>
+              <w:t xml:space="preserve">S: </w:t>
+            </w:r>
+            <w:r>
+              <w:rPr>
+                <w:rFonts w:ascii="Arial" w:eastAsia="標楷體" w:hAnsi="Arial" w:cs="Arial" w:hint="eastAsia"/>
+                <w:szCs w:val="24"/>
+              </w:rPr>
+              <w:t>1</w:t>
+            </w:r>
+          </w:p>
+          <w:p>
+            <w:pPr>
+              <w:rPr>
+                <w:rFonts w:ascii="Arial" w:eastAsia="標楷體" w:hAnsi="Arial" w:cs="Arial"/>
+                <w:szCs w:val="24"/>
+              </w:rPr>
+            </w:pPr>
+            <w:r>
+              <w:rPr>
+                <w:rFonts w:ascii="Arial" w:eastAsia="標楷體" w:hAnsi="Arial" w:cs="Arial"/>
+                <w:szCs w:val="24"/>
+              </w:rPr>
+              <w:t xml:space="preserve">E: </w:t>
+            </w:r>
+            <w:r>
+              <w:rPr>
+                <w:rFonts w:ascii="Arial" w:eastAsia="標楷體" w:hAnsi="Arial" w:cs="Arial"/>
+                <w:szCs w:val="24"/>
+              </w:rPr>
+              <w:t>00101000</w:t>
+            </w:r>
+          </w:p>
+          <w:p>
+            <w:pPr>
+              <w:rPr>
+                <w:rFonts w:ascii="Arial" w:eastAsia="標楷體" w:hAnsi="Arial" w:cs="Arial"/>
+                <w:szCs w:val="24"/>
+              </w:rPr>
+            </w:pPr>
+            <w:r>
+              <w:rPr>
+                <w:rFonts w:ascii="Arial" w:eastAsia="標楷體" w:hAnsi="Arial" w:cs="Arial"/>
+                <w:szCs w:val="24"/>
+              </w:rPr>
+              <w:t>F:</w:t>
+            </w:r>
+            <w:r>
+              <w:t xml:space="preserve"> </w:t>
+            </w:r>
+            <w:r>
+              <w:rPr>
+                <w:rFonts w:ascii="Arial" w:eastAsia="標楷體" w:hAnsi="Arial" w:cs="Arial"/>
+                <w:szCs w:val="24"/>
+              </w:rPr>
+              <w:t>1011010011</w:t>
+            </w:r>
+          </w:p>
+          <w:p>
+            <w:pPr>
+              <w:rPr>
+                <w:rFonts w:ascii="Arial" w:eastAsia="標楷體" w:hAnsi="Arial" w:cs="Arial"/>
+                <w:szCs w:val="24"/>
+              </w:rPr>
+            </w:pPr>
+            <w:r>
+              <w:rPr>
+                <w:rFonts w:ascii="Arial" w:eastAsia="標楷體" w:hAnsi="Arial" w:cs="Arial"/>
+                <w:szCs w:val="24"/>
+              </w:rPr>
+              <w:t xml:space="preserve">Decimal: </w:t>
+            </w:r>
+            <w:r>
+              <w:rPr>
+                <w:rFonts w:ascii="Arial" w:eastAsia="標楷體" w:hAnsi="Arial" w:cs="Arial"/>
+                <w:szCs w:val="24"/>
+              </w:rPr>
+              <w:t>-1.102512E-26</w:t>
+            </w:r>
           </w:p>
         </w:tc>
       </w:tr>
       <w:tr>
         <w:tc>
           <w:tcPr>
-            <w:tcW w:w="1782" w:type="dxa"/>
+            <w:tcW w:w="1271" w:type="dxa"/>
           </w:tcPr>
           <w:p>
             <w:pPr>
@@ -2281,11 +2526,18 @@
                 <w:szCs w:val="24"/>
               </w:rPr>
             </w:pPr>
+            <w:r>
+              <w:rPr>
+                <w:rFonts w:ascii="Arial" w:eastAsia="標楷體" w:hAnsi="Arial" w:cs="Arial"/>
+                <w:szCs w:val="24"/>
+              </w:rPr>
+              <w:t>Multiplication</w:t>
+            </w:r>
           </w:p>
         </w:tc>
         <w:tc>
           <w:tcPr>
-            <w:tcW w:w="2957" w:type="dxa"/>
+            <w:tcW w:w="2977" w:type="dxa"/>
           </w:tcPr>
           <w:p>
             <w:pPr>
@@ -2294,11 +2546,70 @@
                 <w:szCs w:val="24"/>
               </w:rPr>
             </w:pPr>
+            <w:r>
+              <w:rPr>
+                <w:rFonts w:ascii="Arial" w:eastAsia="標楷體" w:hAnsi="Arial" w:cs="Arial"/>
+                <w:szCs w:val="24"/>
+              </w:rPr>
+              <w:t>S: 0</w:t>
+            </w:r>
+          </w:p>
+          <w:p>
+            <w:pPr>
+              <w:rPr>
+                <w:rFonts w:ascii="Arial" w:eastAsia="標楷體" w:hAnsi="Arial" w:cs="Arial"/>
+                <w:szCs w:val="24"/>
+              </w:rPr>
+            </w:pPr>
+            <w:r>
+              <w:rPr>
+                <w:rFonts w:ascii="Arial" w:eastAsia="標楷體" w:hAnsi="Arial" w:cs="Arial"/>
+                <w:szCs w:val="24"/>
+              </w:rPr>
+              <w:t>E: 01100011</w:t>
+            </w:r>
+          </w:p>
+          <w:p>
+            <w:pPr>
+              <w:rPr>
+                <w:rFonts w:ascii="Arial" w:eastAsia="標楷體" w:hAnsi="Arial" w:cs="Arial"/>
+                <w:szCs w:val="24"/>
+              </w:rPr>
+            </w:pPr>
+            <w:r>
+              <w:rPr>
+                <w:rFonts w:ascii="Arial" w:eastAsia="標楷體" w:hAnsi="Arial" w:cs="Arial"/>
+                <w:szCs w:val="24"/>
+              </w:rPr>
+              <w:t>F: 0011110111</w:t>
+            </w:r>
+          </w:p>
+          <w:p>
+            <w:pPr>
+              <w:rPr>
+                <w:rFonts w:ascii="Arial" w:eastAsia="標楷體" w:hAnsi="Arial" w:cs="Arial"/>
+                <w:szCs w:val="24"/>
+              </w:rPr>
+            </w:pPr>
+            <w:r>
+              <w:rPr>
+                <w:rFonts w:ascii="Arial" w:eastAsia="標楷體" w:hAnsi="Arial" w:cs="Arial"/>
+                <w:szCs w:val="24"/>
+              </w:rPr>
+              <w:t xml:space="preserve">Decimal: </w:t>
+            </w:r>
+            <w:r>
+              <w:rPr>
+                <w:rFonts w:ascii="Arial" w:eastAsia="標楷體" w:hAnsi="Arial" w:cs="Arial"/>
+                <w:szCs w:val="24"/>
+              </w:rPr>
+              <w:t>4.623871E-9</w:t>
+            </w:r>
           </w:p>
         </w:tc>
         <w:tc>
           <w:tcPr>
-            <w:tcW w:w="3178" w:type="dxa"/>
+            <w:tcW w:w="2977" w:type="dxa"/>
           </w:tcPr>
           <w:p>
             <w:pPr>
@@ -2307,11 +2618,70 @@
                 <w:szCs w:val="24"/>
               </w:rPr>
             </w:pPr>
+            <w:r>
+              <w:rPr>
+                <w:rFonts w:ascii="Arial" w:eastAsia="標楷體" w:hAnsi="Arial" w:cs="Arial"/>
+                <w:szCs w:val="24"/>
+              </w:rPr>
+              <w:t>S: 0</w:t>
+            </w:r>
+          </w:p>
+          <w:p>
+            <w:pPr>
+              <w:rPr>
+                <w:rFonts w:ascii="Arial" w:eastAsia="標楷體" w:hAnsi="Arial" w:cs="Arial"/>
+                <w:szCs w:val="24"/>
+              </w:rPr>
+            </w:pPr>
+            <w:r>
+              <w:rPr>
+                <w:rFonts w:ascii="Arial" w:eastAsia="標楷體" w:hAnsi="Arial" w:cs="Arial"/>
+                <w:szCs w:val="24"/>
+              </w:rPr>
+              <w:t>E: 10000011</w:t>
+            </w:r>
+          </w:p>
+          <w:p>
+            <w:pPr>
+              <w:rPr>
+                <w:rFonts w:ascii="Arial" w:eastAsia="標楷體" w:hAnsi="Arial" w:cs="Arial"/>
+                <w:szCs w:val="24"/>
+              </w:rPr>
+            </w:pPr>
+            <w:r>
+              <w:rPr>
+                <w:rFonts w:ascii="Arial" w:eastAsia="標楷體" w:hAnsi="Arial" w:cs="Arial"/>
+                <w:szCs w:val="24"/>
+              </w:rPr>
+              <w:t>F: 0011001111</w:t>
+            </w:r>
+          </w:p>
+          <w:p>
+            <w:pPr>
+              <w:rPr>
+                <w:rFonts w:ascii="Arial" w:eastAsia="標楷體" w:hAnsi="Arial" w:cs="Arial"/>
+                <w:szCs w:val="24"/>
+              </w:rPr>
+            </w:pPr>
+            <w:r>
+              <w:rPr>
+                <w:rFonts w:ascii="Arial" w:eastAsia="標楷體" w:hAnsi="Arial" w:cs="Arial"/>
+                <w:szCs w:val="24"/>
+              </w:rPr>
+              <w:t xml:space="preserve">Decimal: </w:t>
+            </w:r>
+            <w:r>
+              <w:rPr>
+                <w:rFonts w:ascii="Arial" w:eastAsia="標楷體" w:hAnsi="Arial" w:cs="Arial"/>
+                <w:szCs w:val="24"/>
+              </w:rPr>
+              <w:t>19.234375</w:t>
+            </w:r>
           </w:p>
         </w:tc>
         <w:tc>
           <w:tcPr>
-            <w:tcW w:w="2539" w:type="dxa"/>
+            <w:tcW w:w="3231" w:type="dxa"/>
           </w:tcPr>
           <w:p>
             <w:pPr>
@@ -2320,6 +2690,89 @@
                 <w:szCs w:val="24"/>
               </w:rPr>
             </w:pPr>
+            <w:r>
+              <w:rPr>
+                <w:rFonts w:ascii="Arial" w:eastAsia="標楷體" w:hAnsi="Arial" w:cs="Arial"/>
+                <w:szCs w:val="24"/>
+              </w:rPr>
+              <w:t xml:space="preserve">S: </w:t>
+            </w:r>
+            <w:r>
+              <w:rPr>
+                <w:rFonts w:ascii="Arial" w:eastAsia="標楷體" w:hAnsi="Arial" w:cs="Arial"/>
+                <w:szCs w:val="24"/>
+              </w:rPr>
+              <w:t>0</w:t>
+            </w:r>
+          </w:p>
+          <w:p>
+            <w:pPr>
+              <w:rPr>
+                <w:rFonts w:ascii="Arial" w:eastAsia="標楷體" w:hAnsi="Arial" w:cs="Arial"/>
+                <w:szCs w:val="24"/>
+              </w:rPr>
+            </w:pPr>
+            <w:r>
+              <w:rPr>
+                <w:rFonts w:ascii="Arial" w:eastAsia="標楷體" w:hAnsi="Arial" w:cs="Arial"/>
+                <w:szCs w:val="24"/>
+              </w:rPr>
+              <w:t xml:space="preserve">E: </w:t>
+            </w:r>
+            <w:r>
+              <w:rPr>
+                <w:rFonts w:ascii="Arial" w:eastAsia="標楷體" w:hAnsi="Arial" w:cs="Arial"/>
+                <w:szCs w:val="24"/>
+              </w:rPr>
+              <w:t>01100111</w:t>
+            </w:r>
+          </w:p>
+          <w:p>
+            <w:pPr>
+              <w:rPr>
+                <w:rFonts w:ascii="Arial" w:eastAsia="標楷體" w:hAnsi="Arial" w:cs="Arial"/>
+                <w:szCs w:val="24"/>
+              </w:rPr>
+            </w:pPr>
+            <w:r>
+              <w:rPr>
+                <w:rFonts w:ascii="Arial" w:eastAsia="標楷體" w:hAnsi="Arial" w:cs="Arial"/>
+                <w:szCs w:val="24"/>
+              </w:rPr>
+              <w:t>F:</w:t>
+            </w:r>
+            <w:r>
+              <w:t xml:space="preserve"> </w:t>
+            </w:r>
+            <w:r>
+              <w:rPr>
+                <w:rFonts w:ascii="Arial" w:eastAsia="標楷體" w:hAnsi="Arial" w:cs="Arial"/>
+                <w:szCs w:val="24"/>
+              </w:rPr>
+              <w:t>0111111000</w:t>
+            </w:r>
+          </w:p>
+          <w:p>
+            <w:pPr>
+              <w:rPr>
+                <w:rFonts w:ascii="Arial" w:eastAsia="標楷體" w:hAnsi="Arial" w:cs="Arial"/>
+                <w:szCs w:val="24"/>
+              </w:rPr>
+            </w:pPr>
+            <w:r>
+              <w:rPr>
+                <w:rFonts w:ascii="Arial" w:eastAsia="標楷體" w:hAnsi="Arial" w:cs="Arial"/>
+                <w:szCs w:val="24"/>
+              </w:rPr>
+              <w:t xml:space="preserve">Decimal: </w:t>
+            </w:r>
+            <w:r>
+              <w:rPr>
+                <w:rFonts w:ascii="Arial" w:eastAsia="標楷體" w:hAnsi="Arial" w:cs="Arial"/>
+                <w:szCs w:val="24"/>
+              </w:rPr>
+              <w:t>8.8941306E-8</w:t>
+            </w:r>
           </w:p>
         </w:tc>
       </w:tr>

</xml_diff>

<commit_message>
tf32_mul matlab and verilog ver1 finished
</commit_message>
<xml_diff>
--- a/HW3/說明文件/DSP_in_VLSI_HW3.docx
+++ b/HW3/說明文件/DSP_in_VLSI_HW3.docx
@@ -2789,11 +2789,468 @@
     <w:p>
       <w:pPr>
         <w:rPr>
+          <w:rFonts w:ascii="Arial" w:eastAsia="標楷體" w:hAnsi="Arial" w:cs="Arial"/>
+          <w:sz w:val="36"/>
+          <w:szCs w:val="36"/>
+        </w:rPr>
+      </w:pPr>
+    </w:p>
+    <w:p>
+      <w:pPr>
+        <w:rPr>
+          <w:rFonts w:ascii="Arial" w:eastAsia="標楷體" w:hAnsi="Arial" w:cs="Arial"/>
+          <w:sz w:val="36"/>
+          <w:szCs w:val="36"/>
+        </w:rPr>
+      </w:pPr>
+    </w:p>
+    <w:p>
+      <w:pPr>
+        <w:rPr>
+          <w:rFonts w:ascii="Arial" w:eastAsia="標楷體" w:hAnsi="Arial" w:cs="Arial"/>
+          <w:sz w:val="36"/>
+          <w:szCs w:val="36"/>
+        </w:rPr>
+      </w:pPr>
+    </w:p>
+    <w:p>
+      <w:pPr>
+        <w:rPr>
+          <w:rFonts w:ascii="Arial" w:eastAsia="標楷體" w:hAnsi="Arial" w:cs="Arial"/>
+          <w:sz w:val="36"/>
+          <w:szCs w:val="36"/>
+        </w:rPr>
+      </w:pPr>
+    </w:p>
+    <w:p>
+      <w:pPr>
+        <w:rPr>
+          <w:rFonts w:ascii="Arial" w:eastAsia="標楷體" w:hAnsi="Arial" w:cs="Arial"/>
+          <w:sz w:val="36"/>
+          <w:szCs w:val="36"/>
+        </w:rPr>
+      </w:pPr>
+    </w:p>
+    <w:p>
+      <w:pPr>
+        <w:rPr>
           <w:rFonts w:ascii="Arial" w:eastAsia="標楷體" w:hAnsi="Arial" w:cs="Arial" w:hint="eastAsia"/>
           <w:sz w:val="36"/>
           <w:szCs w:val="36"/>
         </w:rPr>
       </w:pPr>
+    </w:p>
+    <w:p>
+      <w:pPr>
+        <w:rPr>
+          <w:rFonts w:ascii="Arial" w:eastAsia="標楷體" w:hAnsi="Arial" w:cs="Arial" w:hint="eastAsia"/>
+          <w:sz w:val="36"/>
+          <w:szCs w:val="36"/>
+        </w:rPr>
+      </w:pPr>
+      <w:r>
+        <w:rPr>
+          <w:rFonts w:ascii="Arial" w:eastAsia="標楷體" w:hAnsi="Arial" w:cs="Arial"/>
+          <w:sz w:val="36"/>
+          <w:szCs w:val="36"/>
+        </w:rPr>
+        <w:lastRenderedPageBreak/>
+        <w:t>4. (Step 4) Show the interpolation differences of the piecewise parabolic interpolator</w:t>
+      </w:r>
+      <w:r>
+        <w:rPr>
+          <w:rFonts w:ascii="Arial" w:eastAsia="標楷體" w:hAnsi="Arial" w:cs="Arial"/>
+          <w:sz w:val="36"/>
+          <w:szCs w:val="36"/>
+        </w:rPr>
+        <w:t xml:space="preserve"> </w:t>
+      </w:r>
+      <w:r>
+        <w:rPr>
+          <w:rFonts w:ascii="Arial" w:eastAsia="標楷體" w:hAnsi="Arial" w:cs="Arial" w:hint="eastAsia"/>
+          <w:sz w:val="36"/>
+          <w:szCs w:val="36"/>
+        </w:rPr>
+        <w:t>u</w:t>
+      </w:r>
+      <w:r>
+        <w:rPr>
+          <w:rFonts w:ascii="Arial" w:eastAsia="標楷體" w:hAnsi="Arial" w:cs="Arial"/>
+          <w:sz w:val="36"/>
+          <w:szCs w:val="36"/>
+        </w:rPr>
+        <w:t xml:space="preserve">sing TF32 and double-precision (default precision of </w:t>
+      </w:r>
+      <w:proofErr w:type="spellStart"/>
+      <w:r>
+        <w:rPr>
+          <w:rFonts w:ascii="Arial" w:eastAsia="標楷體" w:hAnsi="Arial" w:cs="Arial"/>
+          <w:sz w:val="36"/>
+          <w:szCs w:val="36"/>
+        </w:rPr>
+        <w:t>Matlab</w:t>
+      </w:r>
+      <w:proofErr w:type="spellEnd"/>
+      <w:r>
+        <w:rPr>
+          <w:rFonts w:ascii="Arial" w:eastAsia="標楷體" w:hAnsi="Arial" w:cs="Arial"/>
+          <w:sz w:val="36"/>
+          <w:szCs w:val="36"/>
+        </w:rPr>
+        <w:t>) arithmetic</w:t>
+      </w:r>
+      <w:r>
+        <w:rPr>
+          <w:rFonts w:ascii="Arial" w:eastAsia="標楷體" w:hAnsi="Arial" w:cs="Arial"/>
+          <w:sz w:val="36"/>
+          <w:szCs w:val="36"/>
+        </w:rPr>
+        <w:t xml:space="preserve"> </w:t>
+      </w:r>
+      <w:r>
+        <w:rPr>
+          <w:rFonts w:ascii="Arial" w:eastAsia="標楷體" w:hAnsi="Arial" w:cs="Arial"/>
+          <w:sz w:val="36"/>
+          <w:szCs w:val="36"/>
+        </w:rPr>
+        <w:t>o</w:t>
+      </w:r>
+      <w:r>
+        <w:rPr>
+          <w:rFonts w:ascii="Arial" w:eastAsia="標楷體" w:hAnsi="Arial" w:cs="Arial"/>
+          <w:sz w:val="36"/>
+          <w:szCs w:val="36"/>
+        </w:rPr>
+        <w:t>perations. Draw the figures indicating difference of interpolated results caused by</w:t>
+      </w:r>
+      <w:r>
+        <w:rPr>
+          <w:rFonts w:ascii="Arial" w:eastAsia="標楷體" w:hAnsi="Arial" w:cs="Arial"/>
+          <w:sz w:val="36"/>
+          <w:szCs w:val="36"/>
+        </w:rPr>
+        <w:t xml:space="preserve"> </w:t>
+      </w:r>
+      <w:r>
+        <w:rPr>
+          <w:rFonts w:ascii="Arial" w:eastAsia="標楷體" w:hAnsi="Arial" w:cs="Arial"/>
+          <w:sz w:val="36"/>
+          <w:szCs w:val="36"/>
+        </w:rPr>
+        <w:t xml:space="preserve">data format for inputs </w:t>
+      </w:r>
+      <w:r>
+        <w:rPr>
+          <w:rFonts w:ascii="Cambria Math" w:eastAsia="標楷體" w:hAnsi="Cambria Math" w:cs="Cambria Math"/>
+          <w:sz w:val="36"/>
+          <w:szCs w:val="36"/>
+        </w:rPr>
+        <w:t>𝑥</w:t>
+      </w:r>
+      <w:r>
+        <w:rPr>
+          <w:rFonts w:ascii="Arial" w:eastAsia="標楷體" w:hAnsi="Arial" w:cs="Arial"/>
+          <w:sz w:val="36"/>
+          <w:szCs w:val="36"/>
+        </w:rPr>
+        <w:t>1[</w:t>
+      </w:r>
+      <w:r>
+        <w:rPr>
+          <w:rFonts w:ascii="Cambria Math" w:eastAsia="標楷體" w:hAnsi="Cambria Math" w:cs="Cambria Math"/>
+          <w:sz w:val="36"/>
+          <w:szCs w:val="36"/>
+        </w:rPr>
+        <w:t>𝑚</w:t>
+      </w:r>
+      <w:r>
+        <w:rPr>
+          <w:rFonts w:ascii="Arial" w:eastAsia="標楷體" w:hAnsi="Arial" w:cs="Arial"/>
+          <w:sz w:val="36"/>
+          <w:szCs w:val="36"/>
+        </w:rPr>
+        <w:t xml:space="preserve">] in the region of 16 ≤ </w:t>
+      </w:r>
+      <w:r>
+        <w:rPr>
+          <w:rFonts w:ascii="Cambria Math" w:eastAsia="標楷體" w:hAnsi="Cambria Math" w:cs="Cambria Math"/>
+          <w:sz w:val="36"/>
+          <w:szCs w:val="36"/>
+        </w:rPr>
+        <w:t>𝑚</w:t>
+      </w:r>
+      <w:r>
+        <w:rPr>
+          <w:rFonts w:ascii="Arial" w:eastAsia="標楷體" w:hAnsi="Arial" w:cs="Arial"/>
+          <w:sz w:val="36"/>
+          <w:szCs w:val="36"/>
+        </w:rPr>
+        <w:t xml:space="preserve"> ≤ 32 with </w:t>
+      </w:r>
+      <w:r>
+        <w:rPr>
+          <w:rFonts w:ascii="Cambria Math" w:eastAsia="標楷體" w:hAnsi="Cambria Math" w:cs="Cambria Math"/>
+          <w:sz w:val="36"/>
+          <w:szCs w:val="36"/>
+        </w:rPr>
+        <w:t>𝜇</w:t>
+      </w:r>
+      <w:r>
+        <w:rPr>
+          <w:rFonts w:ascii="Arial" w:eastAsia="標楷體" w:hAnsi="Arial" w:cs="Arial"/>
+          <w:sz w:val="36"/>
+          <w:szCs w:val="36"/>
+        </w:rPr>
+        <w:t xml:space="preserve"> =0,</w:t>
+      </w:r>
+      <w:r>
+        <w:rPr>
+          <w:rFonts w:ascii="Arial" w:eastAsia="標楷體" w:hAnsi="Arial" w:cs="Arial" w:hint="eastAsia"/>
+          <w:sz w:val="36"/>
+          <w:szCs w:val="36"/>
+        </w:rPr>
+        <w:t xml:space="preserve"> 1</w:t>
+      </w:r>
+      <w:r>
+        <w:rPr>
+          <w:rFonts w:ascii="Arial" w:eastAsia="標楷體" w:hAnsi="Arial" w:cs="Arial"/>
+          <w:sz w:val="36"/>
+          <w:szCs w:val="36"/>
+        </w:rPr>
+        <w:t>/</w:t>
+      </w:r>
+      <w:r>
+        <w:rPr>
+          <w:rFonts w:ascii="Arial" w:eastAsia="標楷體" w:hAnsi="Arial" w:cs="Arial"/>
+          <w:sz w:val="36"/>
+          <w:szCs w:val="36"/>
+        </w:rPr>
+        <w:t>9,</w:t>
+      </w:r>
+      <w:r>
+        <w:rPr>
+          <w:rFonts w:ascii="Arial" w:eastAsia="標楷體" w:hAnsi="Arial" w:cs="Arial" w:hint="eastAsia"/>
+          <w:sz w:val="36"/>
+          <w:szCs w:val="36"/>
+        </w:rPr>
+        <w:t xml:space="preserve"> </w:t>
+      </w:r>
+      <w:r>
+        <w:rPr>
+          <w:rFonts w:ascii="Arial" w:eastAsia="標楷體" w:hAnsi="Arial" w:cs="Arial"/>
+          <w:sz w:val="36"/>
+          <w:szCs w:val="36"/>
+        </w:rPr>
+        <w:t>2</w:t>
+      </w:r>
+      <w:r>
+        <w:rPr>
+          <w:rFonts w:ascii="Arial" w:eastAsia="標楷體" w:hAnsi="Arial" w:cs="Arial" w:hint="eastAsia"/>
+          <w:sz w:val="36"/>
+          <w:szCs w:val="36"/>
+        </w:rPr>
+        <w:t>/</w:t>
+      </w:r>
+      <w:r>
+        <w:rPr>
+          <w:rFonts w:ascii="Arial" w:eastAsia="標楷體" w:hAnsi="Arial" w:cs="Arial"/>
+          <w:sz w:val="36"/>
+          <w:szCs w:val="36"/>
+        </w:rPr>
+        <w:t>9, …</w:t>
+      </w:r>
+      <w:r>
+        <w:rPr>
+          <w:rFonts w:ascii="Arial" w:eastAsia="標楷體" w:hAnsi="Arial" w:cs="Arial" w:hint="eastAsia"/>
+          <w:sz w:val="36"/>
+          <w:szCs w:val="36"/>
+        </w:rPr>
+        <w:t xml:space="preserve"> </w:t>
+      </w:r>
+      <w:r>
+        <w:rPr>
+          <w:rFonts w:ascii="Arial" w:eastAsia="標楷體" w:hAnsi="Arial" w:cs="Arial"/>
+          <w:sz w:val="36"/>
+          <w:szCs w:val="36"/>
+        </w:rPr>
+        <w:t>8</w:t>
+      </w:r>
+      <w:r>
+        <w:rPr>
+          <w:rFonts w:ascii="Arial" w:eastAsia="標楷體" w:hAnsi="Arial" w:cs="Arial" w:hint="eastAsia"/>
+          <w:sz w:val="36"/>
+          <w:szCs w:val="36"/>
+        </w:rPr>
+        <w:t>/</w:t>
+      </w:r>
+      <w:r>
+        <w:rPr>
+          <w:rFonts w:ascii="Arial" w:eastAsia="標楷體" w:hAnsi="Arial" w:cs="Arial"/>
+          <w:sz w:val="36"/>
+          <w:szCs w:val="36"/>
+        </w:rPr>
+        <w:t xml:space="preserve">9. and </w:t>
+      </w:r>
+      <w:r>
+        <w:rPr>
+          <w:rFonts w:ascii="Cambria Math" w:eastAsia="標楷體" w:hAnsi="Cambria Math" w:cs="Cambria Math"/>
+          <w:sz w:val="36"/>
+          <w:szCs w:val="36"/>
+        </w:rPr>
+        <w:t>𝑥</w:t>
+      </w:r>
+      <w:r>
+        <w:rPr>
+          <w:rFonts w:ascii="Arial" w:eastAsia="標楷體" w:hAnsi="Arial" w:cs="Arial"/>
+          <w:sz w:val="36"/>
+          <w:szCs w:val="36"/>
+        </w:rPr>
+        <w:t>2[</w:t>
+      </w:r>
+      <w:r>
+        <w:rPr>
+          <w:rFonts w:ascii="Cambria Math" w:eastAsia="標楷體" w:hAnsi="Cambria Math" w:cs="Cambria Math"/>
+          <w:sz w:val="36"/>
+          <w:szCs w:val="36"/>
+        </w:rPr>
+        <w:t>𝑚</w:t>
+      </w:r>
+      <w:r>
+        <w:rPr>
+          <w:rFonts w:ascii="Arial" w:eastAsia="標楷體" w:hAnsi="Arial" w:cs="Arial"/>
+          <w:sz w:val="36"/>
+          <w:szCs w:val="36"/>
+        </w:rPr>
+        <w:t xml:space="preserve">] in the region of 5 ≤ </w:t>
+      </w:r>
+      <w:r>
+        <w:rPr>
+          <w:rFonts w:ascii="Cambria Math" w:eastAsia="標楷體" w:hAnsi="Cambria Math" w:cs="Cambria Math"/>
+          <w:sz w:val="36"/>
+          <w:szCs w:val="36"/>
+        </w:rPr>
+        <w:t>𝑚</w:t>
+      </w:r>
+      <w:r>
+        <w:rPr>
+          <w:rFonts w:ascii="Arial" w:eastAsia="標楷體" w:hAnsi="Arial" w:cs="Arial"/>
+          <w:sz w:val="36"/>
+          <w:szCs w:val="36"/>
+        </w:rPr>
+        <w:t xml:space="preserve"> ≤ 10 with </w:t>
+      </w:r>
+      <w:r>
+        <w:rPr>
+          <w:rFonts w:ascii="Cambria Math" w:eastAsia="標楷體" w:hAnsi="Cambria Math" w:cs="Cambria Math"/>
+          <w:sz w:val="36"/>
+          <w:szCs w:val="36"/>
+        </w:rPr>
+        <w:t>𝜇</w:t>
+      </w:r>
+      <w:r>
+        <w:rPr>
+          <w:rFonts w:ascii="Arial" w:eastAsia="標楷體" w:hAnsi="Arial" w:cs="Arial"/>
+          <w:sz w:val="36"/>
+          <w:szCs w:val="36"/>
+        </w:rPr>
+        <w:t xml:space="preserve"> = 0,</w:t>
+      </w:r>
+      <w:r>
+        <w:rPr>
+          <w:rFonts w:ascii="Arial" w:eastAsia="標楷體" w:hAnsi="Arial" w:cs="Arial" w:hint="eastAsia"/>
+          <w:sz w:val="36"/>
+          <w:szCs w:val="36"/>
+        </w:rPr>
+        <w:t xml:space="preserve"> </w:t>
+      </w:r>
+      <w:r>
+        <w:rPr>
+          <w:rFonts w:ascii="Arial" w:eastAsia="標楷體" w:hAnsi="Arial" w:cs="Arial"/>
+          <w:sz w:val="36"/>
+          <w:szCs w:val="36"/>
+        </w:rPr>
+        <w:t>1</w:t>
+      </w:r>
+      <w:r>
+        <w:rPr>
+          <w:rFonts w:ascii="Arial" w:eastAsia="標楷體" w:hAnsi="Arial" w:cs="Arial" w:hint="eastAsia"/>
+          <w:sz w:val="36"/>
+          <w:szCs w:val="36"/>
+        </w:rPr>
+        <w:t>/</w:t>
+      </w:r>
+      <w:r>
+        <w:rPr>
+          <w:rFonts w:ascii="Arial" w:eastAsia="標楷體" w:hAnsi="Arial" w:cs="Arial"/>
+          <w:sz w:val="36"/>
+          <w:szCs w:val="36"/>
+        </w:rPr>
+        <w:t>9,</w:t>
+      </w:r>
+      <w:r>
+        <w:rPr>
+          <w:rFonts w:ascii="Arial" w:eastAsia="標楷體" w:hAnsi="Arial" w:cs="Arial" w:hint="eastAsia"/>
+          <w:sz w:val="36"/>
+          <w:szCs w:val="36"/>
+        </w:rPr>
+        <w:t xml:space="preserve"> </w:t>
+      </w:r>
+      <w:r>
+        <w:rPr>
+          <w:rFonts w:ascii="Arial" w:eastAsia="標楷體" w:hAnsi="Arial" w:cs="Arial"/>
+          <w:sz w:val="36"/>
+          <w:szCs w:val="36"/>
+        </w:rPr>
+        <w:t>2</w:t>
+      </w:r>
+      <w:r>
+        <w:rPr>
+          <w:rFonts w:ascii="Arial" w:eastAsia="標楷體" w:hAnsi="Arial" w:cs="Arial" w:hint="eastAsia"/>
+          <w:sz w:val="36"/>
+          <w:szCs w:val="36"/>
+        </w:rPr>
+        <w:t>/</w:t>
+      </w:r>
+      <w:r>
+        <w:rPr>
+          <w:rFonts w:ascii="Arial" w:eastAsia="標楷體" w:hAnsi="Arial" w:cs="Arial"/>
+          <w:sz w:val="36"/>
+          <w:szCs w:val="36"/>
+        </w:rPr>
+        <w:t>9, …</w:t>
+      </w:r>
+      <w:r>
+        <w:rPr>
+          <w:rFonts w:ascii="Arial" w:eastAsia="標楷體" w:hAnsi="Arial" w:cs="Arial" w:hint="eastAsia"/>
+          <w:sz w:val="36"/>
+          <w:szCs w:val="36"/>
+        </w:rPr>
+        <w:t xml:space="preserve"> </w:t>
+      </w:r>
+      <w:r>
+        <w:rPr>
+          <w:rFonts w:ascii="Arial" w:eastAsia="標楷體" w:hAnsi="Arial" w:cs="Arial"/>
+          <w:sz w:val="36"/>
+          <w:szCs w:val="36"/>
+        </w:rPr>
+        <w:t>8</w:t>
+      </w:r>
+      <w:r>
+        <w:rPr>
+          <w:rFonts w:ascii="Arial" w:eastAsia="標楷體" w:hAnsi="Arial" w:cs="Arial" w:hint="eastAsia"/>
+          <w:sz w:val="36"/>
+          <w:szCs w:val="36"/>
+        </w:rPr>
+        <w:t>/</w:t>
+      </w:r>
+      <w:r>
+        <w:rPr>
+          <w:rFonts w:ascii="Arial" w:eastAsia="標楷體" w:hAnsi="Arial" w:cs="Arial"/>
+          <w:sz w:val="36"/>
+          <w:szCs w:val="36"/>
+        </w:rPr>
+        <w:t>9. (20%)</w:t>
+      </w:r>
     </w:p>
     <w:sectPr>
       <w:pgSz w:w="11906" w:h="16838"/>

</xml_diff>